<commit_message>
Fixes minor bug in evenement simple document export
- Make sure we export all the documents including those added via a
  message.
- Add download date/time
- Correct a few fields in the template
</commit_message>
<xml_diff>
--- a/tiac/doc_templates/evenement_simple.docx
+++ b/tiac/doc_templates/evenement_simple.docx
@@ -63,6 +63,25 @@
         <w:jc w:val="center"/>
         <w:rPr>
           <w:rFonts w:ascii="Calibri" w:hAnsi="Calibri" w:cs="Calibri" w:asciiTheme="minorHAnsi" w:cstheme="minorHAnsi" w:hAnsiTheme="minorHAnsi"/>
+          <w:sz w:val="16"/>
+          <w:szCs w:val="16"/>
+        </w:rPr>
+      </w:pPr>
+      <w:r>
+        <w:rPr>
+          <w:rFonts w:cs="Calibri" w:cstheme="minorHAnsi" w:ascii="Calibri" w:hAnsi="Calibri"/>
+          <w:sz w:val="16"/>
+          <w:szCs w:val="16"/>
+        </w:rPr>
+        <w:t>Téléchargé le {{now.strftime("%d/%m/%Y %H:%M")}}</w:t>
+      </w:r>
+    </w:p>
+    <w:p>
+      <w:pPr>
+        <w:pStyle w:val="Corpsdetexte"/>
+        <w:jc w:val="center"/>
+        <w:rPr>
+          <w:rFonts w:ascii="Calibri" w:hAnsi="Calibri" w:cs="Calibri" w:asciiTheme="minorHAnsi" w:cstheme="minorHAnsi" w:hAnsiTheme="minorHAnsi"/>
           <w:sz w:val="20"/>
           <w:szCs w:val="20"/>
         </w:rPr>
@@ -171,7 +190,99 @@
           <w:sz w:val="20"/>
           <w:szCs w:val="20"/>
         </w:rPr>
+        <w:t>Transféré à </w:t>
+      </w:r>
+      <w:r>
+        <w:rPr>
+          <w:rFonts w:cs="Calibri" w:ascii="Calibri" w:hAnsi="Calibri" w:asciiTheme="minorHAnsi" w:cstheme="minorHAnsi" w:hAnsiTheme="minorHAnsi"/>
+          <w:sz w:val="20"/>
+          <w:szCs w:val="20"/>
+        </w:rPr>
+        <w:t>: {{ object.</w:t>
+      </w:r>
+      <w:r>
+        <w:rPr>
+          <w:rFonts w:cs="Calibri" w:ascii="Calibri" w:hAnsi="Calibri" w:asciiTheme="minorHAnsi" w:cstheme="minorHAnsi" w:hAnsiTheme="minorHAnsi"/>
+          <w:sz w:val="20"/>
+          <w:szCs w:val="20"/>
+        </w:rPr>
+        <w:t>transfered_to</w:t>
+      </w:r>
+      <w:r>
+        <w:rPr>
+          <w:rFonts w:cs="Calibri" w:ascii="Calibri" w:hAnsi="Calibri" w:asciiTheme="minorHAnsi" w:cstheme="minorHAnsi" w:hAnsiTheme="minorHAnsi"/>
+          <w:sz w:val="20"/>
+          <w:szCs w:val="20"/>
+        </w:rPr>
+        <w:t xml:space="preserve"> }}</w:t>
+      </w:r>
+    </w:p>
+    <w:p>
+      <w:pPr>
+        <w:pStyle w:val="Corpsdetexte"/>
+        <w:rPr>
+          <w:rFonts w:ascii="Calibri" w:hAnsi="Calibri" w:cs="Calibri" w:asciiTheme="minorHAnsi" w:cstheme="minorHAnsi" w:hAnsiTheme="minorHAnsi"/>
+          <w:sz w:val="20"/>
+          <w:szCs w:val="20"/>
+        </w:rPr>
+      </w:pPr>
+      <w:r>
+        <w:rPr>
+          <w:rFonts w:cs="Calibri" w:ascii="Calibri" w:hAnsi="Calibri" w:asciiTheme="minorHAnsi" w:cstheme="minorHAnsi" w:hAnsiTheme="minorHAnsi"/>
+          <w:sz w:val="20"/>
+          <w:szCs w:val="20"/>
+        </w:rPr>
         <w:t>Date de création : {{object.date_creation.strftime("%Y-%m-%d %H:%M") }}</w:t>
+      </w:r>
+    </w:p>
+    <w:p>
+      <w:pPr>
+        <w:pStyle w:val="Corpsdetexte"/>
+        <w:rPr>
+          <w:rFonts w:ascii="Calibri" w:hAnsi="Calibri" w:cs="Calibri" w:asciiTheme="minorHAnsi" w:cstheme="minorHAnsi" w:hAnsiTheme="minorHAnsi"/>
+          <w:sz w:val="20"/>
+          <w:szCs w:val="20"/>
+        </w:rPr>
+      </w:pPr>
+      <w:r>
+        <w:rPr>
+          <w:rFonts w:cs="Calibri" w:ascii="Calibri" w:hAnsi="Calibri" w:asciiTheme="minorHAnsi" w:cstheme="minorHAnsi" w:hAnsiTheme="minorHAnsi"/>
+          <w:sz w:val="20"/>
+          <w:szCs w:val="20"/>
+        </w:rPr>
+        <w:t xml:space="preserve">Date de </w:t>
+      </w:r>
+      <w:r>
+        <w:rPr>
+          <w:rFonts w:cs="Calibri" w:ascii="Calibri" w:hAnsi="Calibri" w:asciiTheme="minorHAnsi" w:cstheme="minorHAnsi" w:hAnsiTheme="minorHAnsi"/>
+          <w:sz w:val="20"/>
+          <w:szCs w:val="20"/>
+        </w:rPr>
+        <w:t>réception à la DD(ETS)PP :</w:t>
+      </w:r>
+      <w:r>
+        <w:rPr>
+          <w:rFonts w:cs="Calibri" w:ascii="Calibri" w:hAnsi="Calibri" w:asciiTheme="minorHAnsi" w:cstheme="minorHAnsi" w:hAnsiTheme="minorHAnsi"/>
+          <w:sz w:val="20"/>
+          <w:szCs w:val="20"/>
+        </w:rPr>
+        <w:t xml:space="preserve"> {{object.date_</w:t>
+      </w:r>
+      <w:r>
+        <w:rPr>
+          <w:rFonts w:cs="Calibri" w:ascii="Calibri" w:hAnsi="Calibri" w:asciiTheme="minorHAnsi" w:cstheme="minorHAnsi" w:hAnsiTheme="minorHAnsi"/>
+          <w:sz w:val="20"/>
+          <w:szCs w:val="20"/>
+        </w:rPr>
+        <w:t>reception</w:t>
+      </w:r>
+      <w:r>
+        <w:rPr>
+          <w:rFonts w:cs="Calibri" w:ascii="Calibri" w:hAnsi="Calibri" w:asciiTheme="minorHAnsi" w:cstheme="minorHAnsi" w:hAnsiTheme="minorHAnsi"/>
+          <w:sz w:val="20"/>
+          <w:szCs w:val="20"/>
+        </w:rPr>
+        <w:t>.strftime("%Y-%m-%d %H:%M") }}</w:t>
       </w:r>
     </w:p>
     <w:p>
@@ -589,7 +700,25 @@
           <w:sz w:val="20"/>
           <w:szCs w:val="20"/>
         </w:rPr>
-        <w:t>Numéro d’inspection Resytal : {{ etablissement.numeros_resytal }}</w:t>
+        <w:t>Numéro d’inspection Resytal : {{ etablissement.</w:t>
+      </w:r>
+      <w:bookmarkStart w:id="1" w:name="__DdeLink__551_270694825"/>
+      <w:r>
+        <w:rPr>
+          <w:rFonts w:cs="Calibri" w:ascii="Calibri" w:hAnsi="Calibri" w:asciiTheme="minorHAnsi" w:cstheme="minorHAnsi" w:hAnsiTheme="minorHAnsi"/>
+          <w:sz w:val="20"/>
+          <w:szCs w:val="20"/>
+        </w:rPr>
+        <w:t>numero_resytal</w:t>
+      </w:r>
+      <w:bookmarkEnd w:id="1"/>
+      <w:r>
+        <w:rPr>
+          <w:rFonts w:cs="Calibri" w:ascii="Calibri" w:hAnsi="Calibri" w:asciiTheme="minorHAnsi" w:cstheme="minorHAnsi" w:hAnsiTheme="minorHAnsi"/>
+          <w:sz w:val="20"/>
+          <w:szCs w:val="20"/>
+        </w:rPr>
+        <w:t xml:space="preserve"> }}</w:t>
       </w:r>
     </w:p>
     <w:p>

</xml_diff>

<commit_message>
Improve DOCX export for investigation tiac document export
</commit_message>
<xml_diff>
--- a/tiac/doc_templates/evenement_simple.docx
+++ b/tiac/doc_templates/evenement_simple.docx
@@ -69,7 +69,7 @@
       </w:pPr>
       <w:r>
         <w:rPr>
-          <w:rFonts w:cs="Calibri" w:cstheme="minorHAnsi" w:ascii="Calibri" w:hAnsi="Calibri"/>
+          <w:rFonts w:cs="Calibri" w:ascii="Calibri" w:hAnsi="Calibri" w:cstheme="minorHAnsi"/>
           <w:sz w:val="16"/>
           <w:szCs w:val="16"/>
         </w:rPr>
@@ -190,31 +190,7 @@
           <w:sz w:val="20"/>
           <w:szCs w:val="20"/>
         </w:rPr>
-        <w:t>Transféré à </w:t>
-      </w:r>
-      <w:r>
-        <w:rPr>
-          <w:rFonts w:cs="Calibri" w:ascii="Calibri" w:hAnsi="Calibri" w:asciiTheme="minorHAnsi" w:cstheme="minorHAnsi" w:hAnsiTheme="minorHAnsi"/>
-          <w:sz w:val="20"/>
-          <w:szCs w:val="20"/>
-        </w:rPr>
-        <w:t>: {{ object.</w:t>
-      </w:r>
-      <w:r>
-        <w:rPr>
-          <w:rFonts w:cs="Calibri" w:ascii="Calibri" w:hAnsi="Calibri" w:asciiTheme="minorHAnsi" w:cstheme="minorHAnsi" w:hAnsiTheme="minorHAnsi"/>
-          <w:sz w:val="20"/>
-          <w:szCs w:val="20"/>
-        </w:rPr>
-        <w:t>transfered_to</w:t>
-      </w:r>
-      <w:r>
-        <w:rPr>
-          <w:rFonts w:cs="Calibri" w:ascii="Calibri" w:hAnsi="Calibri" w:asciiTheme="minorHAnsi" w:cstheme="minorHAnsi" w:hAnsiTheme="minorHAnsi"/>
-          <w:sz w:val="20"/>
-          <w:szCs w:val="20"/>
-        </w:rPr>
-        <w:t xml:space="preserve"> }}</w:t>
+        <w:t>Transféré à : {{ object.transfered_to  or '-'  }}</w:t>
       </w:r>
     </w:p>
     <w:p>
@@ -250,39 +226,7 @@
           <w:sz w:val="20"/>
           <w:szCs w:val="20"/>
         </w:rPr>
-        <w:t xml:space="preserve">Date de </w:t>
-      </w:r>
-      <w:r>
-        <w:rPr>
-          <w:rFonts w:cs="Calibri" w:ascii="Calibri" w:hAnsi="Calibri" w:asciiTheme="minorHAnsi" w:cstheme="minorHAnsi" w:hAnsiTheme="minorHAnsi"/>
-          <w:sz w:val="20"/>
-          <w:szCs w:val="20"/>
-        </w:rPr>
-        <w:t>réception à la DD(ETS)PP :</w:t>
-      </w:r>
-      <w:r>
-        <w:rPr>
-          <w:rFonts w:cs="Calibri" w:ascii="Calibri" w:hAnsi="Calibri" w:asciiTheme="minorHAnsi" w:cstheme="minorHAnsi" w:hAnsiTheme="minorHAnsi"/>
-          <w:sz w:val="20"/>
-          <w:szCs w:val="20"/>
-        </w:rPr>
-        <w:t xml:space="preserve"> {{object.date_</w:t>
-      </w:r>
-      <w:r>
-        <w:rPr>
-          <w:rFonts w:cs="Calibri" w:ascii="Calibri" w:hAnsi="Calibri" w:asciiTheme="minorHAnsi" w:cstheme="minorHAnsi" w:hAnsiTheme="minorHAnsi"/>
-          <w:sz w:val="20"/>
-          <w:szCs w:val="20"/>
-        </w:rPr>
-        <w:t>reception</w:t>
-      </w:r>
-      <w:r>
-        <w:rPr>
-          <w:rFonts w:cs="Calibri" w:ascii="Calibri" w:hAnsi="Calibri" w:asciiTheme="minorHAnsi" w:cstheme="minorHAnsi" w:hAnsiTheme="minorHAnsi"/>
-          <w:sz w:val="20"/>
-          <w:szCs w:val="20"/>
-        </w:rPr>
-        <w:t>.strftime("%Y-%m-%d %H:%M") }}</w:t>
+        <w:t>Date de réception à la DD(ETS)PP : {{object.date_reception.strftime("%Y-%m-%d %H:%M") }}</w:t>
       </w:r>
     </w:p>
     <w:p>

</xml_diff>

<commit_message>
Change labels in TIAC application
</commit_message>
<xml_diff>
--- a/tiac/doc_templates/evenement_simple.docx
+++ b/tiac/doc_templates/evenement_simple.docx
@@ -226,7 +226,7 @@
           <w:sz w:val="20"/>
           <w:szCs w:val="20"/>
         </w:rPr>
-        <w:t>Date de réception à la DD(ETS)PP : {{object.date_reception.strftime("%Y-%m-%d %H:%M") }}</w:t>
+        <w:t>Date de réception : {{object.date_reception.strftime("%Y-%m-%d %H:%M") }}</w:t>
       </w:r>
     </w:p>
     <w:p>
@@ -382,7 +382,7 @@
           <w:sz w:val="20"/>
           <w:szCs w:val="20"/>
         </w:rPr>
-        <w:t>Suite donnée par la DD : {{ object.get_follow_up_display() }}</w:t>
+        <w:t>Suite donnée : {{ object.get_follow_up_display() }}</w:t>
       </w:r>
     </w:p>
     <w:p>
@@ -511,31 +511,7 @@
           <w:sz w:val="20"/>
           <w:szCs w:val="20"/>
         </w:rPr>
-        <w:t>Autre identifiant</w:t>
-      </w:r>
-      <w:r>
-        <w:rPr>
-          <w:rFonts w:cs="Calibri" w:ascii="Calibri" w:hAnsi="Calibri" w:asciiTheme="minorHAnsi" w:cstheme="minorHAnsi" w:hAnsiTheme="minorHAnsi"/>
-          <w:sz w:val="20"/>
-          <w:szCs w:val="20"/>
-        </w:rPr>
-        <w:t> : {{ etablissement.</w:t>
-      </w:r>
-      <w:r>
-        <w:rPr>
-          <w:rFonts w:cs="Calibri" w:ascii="Calibri" w:hAnsi="Calibri" w:asciiTheme="minorHAnsi" w:cstheme="minorHAnsi" w:hAnsiTheme="minorHAnsi"/>
-          <w:sz w:val="20"/>
-          <w:szCs w:val="20"/>
-        </w:rPr>
-        <w:t>autre_identifiant</w:t>
-      </w:r>
-      <w:r>
-        <w:rPr>
-          <w:rFonts w:cs="Calibri" w:ascii="Calibri" w:hAnsi="Calibri" w:asciiTheme="minorHAnsi" w:cstheme="minorHAnsi" w:hAnsiTheme="minorHAnsi"/>
-          <w:sz w:val="20"/>
-          <w:szCs w:val="20"/>
-        </w:rPr>
-        <w:t xml:space="preserve"> }}</w:t>
+        <w:t>Autre identifiant : {{ etablissement.autre_identifiant }}</w:t>
       </w:r>
     </w:p>
     <w:p>

</xml_diff>

<commit_message>
Add numero agrement on TIAC etablissement
</commit_message>
<xml_diff>
--- a/tiac/doc_templates/evenement_simple.docx
+++ b/tiac/doc_templates/evenement_simple.docx
@@ -494,6 +494,40 @@
           <w:szCs w:val="20"/>
         </w:rPr>
         <w:t>N° SIRET : {{ etablissement.siret }}</w:t>
+      </w:r>
+    </w:p>
+    <w:p>
+      <w:pPr>
+        <w:pStyle w:val="Corpsdetexte"/>
+        <w:rPr>
+          <w:rFonts w:ascii="Calibri" w:hAnsi="Calibri" w:cs="Calibri" w:asciiTheme="minorHAnsi" w:cstheme="minorHAnsi" w:hAnsiTheme="minorHAnsi"/>
+          <w:sz w:val="20"/>
+          <w:szCs w:val="20"/>
+        </w:rPr>
+      </w:pPr>
+      <w:r>
+        <w:rPr>
+          <w:rFonts w:cs="Calibri" w:ascii="Calibri" w:hAnsi="Calibri" w:asciiTheme="minorHAnsi" w:cstheme="minorHAnsi" w:hAnsiTheme="minorHAnsi"/>
+          <w:sz w:val="20"/>
+          <w:szCs w:val="20"/>
+        </w:rPr>
+        <w:t>Numéro agrément : {{ etablissement.numero_agrement</w:t>
+      </w:r>
+      <w:r>
+        <w:rPr>
+          <w:rFonts w:cs="" w:asciiTheme="minorHAnsi" w:cstheme="minorHAnsi" w:hAnsiTheme="minorHAnsi"/>
+          <w:sz w:val="20"/>
+          <w:szCs w:val="20"/>
+        </w:rPr>
+        <w:t xml:space="preserve"> </w:t>
+      </w:r>
+      <w:r>
+        <w:rPr>
+          <w:rFonts w:cs="Calibri" w:ascii="Calibri" w:hAnsi="Calibri" w:asciiTheme="minorHAnsi" w:cstheme="minorHAnsi" w:hAnsiTheme="minorHAnsi"/>
+          <w:sz w:val="20"/>
+          <w:szCs w:val="20"/>
+        </w:rPr>
+        <w:t>}}</w:t>
       </w:r>
     </w:p>
     <w:p>

</xml_diff>